<commit_message>
updated 308 topics to techniques, text formatting
</commit_message>
<xml_diff>
--- a/word_files/308.docx
+++ b/word_files/308.docx
@@ -200,6 +200,7 @@
     </w:p>
     <w:p>
       <w:pPr>
+        <w:jc w:val="both"/>
         <w:rPr>
           <w:rFonts w:ascii="Helvetica" w:hAnsi="Helvetica"/>
           <w:sz w:val="24"/>
@@ -237,16 +238,6 @@
       <w:pPr>
         <w:rPr>
           <w:rFonts w:ascii="Helvetica" w:hAnsi="Helvetica"/>
-          <w:sz w:val="24"/>
-        </w:rPr>
-      </w:pPr>
-    </w:p>
-    <w:p>
-      <w:pPr>
-        <w:rPr>
-          <w:rFonts w:ascii="Helvetica" w:hAnsi="Helvetica"/>
-          <w:b/>
-          <w:bCs/>
           <w:sz w:val="24"/>
         </w:rPr>
       </w:pPr>
@@ -260,16 +251,16 @@
         <mc:AlternateContent>
           <mc:Choice Requires="wps">
             <w:drawing>
-              <wp:anchor distT="0" distB="0" distL="114300" distR="114300" simplePos="0" relativeHeight="251662336" behindDoc="0" locked="0" layoutInCell="1" allowOverlap="1" wp14:anchorId="416FDD23" wp14:editId="19711703">
+              <wp:anchor distT="0" distB="0" distL="114300" distR="114300" simplePos="0" relativeHeight="251662336" behindDoc="0" locked="0" layoutInCell="1" allowOverlap="1" wp14:anchorId="416FDD23" wp14:editId="245FBB9D">
                 <wp:simplePos x="0" y="0"/>
                 <wp:positionH relativeFrom="column">
-                  <wp:posOffset>3810</wp:posOffset>
+                  <wp:posOffset>4022</wp:posOffset>
                 </wp:positionH>
                 <wp:positionV relativeFrom="paragraph">
-                  <wp:posOffset>6350</wp:posOffset>
+                  <wp:posOffset>185843</wp:posOffset>
                 </wp:positionV>
-                <wp:extent cx="821266" cy="356400"/>
-                <wp:effectExtent l="0" t="0" r="4445" b="0"/>
+                <wp:extent cx="1346200" cy="356235"/>
+                <wp:effectExtent l="0" t="0" r="0" b="0"/>
                 <wp:wrapNone/>
                 <wp:docPr id="17" name="Text Box 17"/>
                 <wp:cNvGraphicFramePr/>
@@ -280,7 +271,7 @@
                       <wps:spPr>
                         <a:xfrm>
                           <a:off x="0" y="0"/>
-                          <a:ext cx="821266" cy="356400"/>
+                          <a:ext cx="1346200" cy="356235"/>
                         </a:xfrm>
                         <a:prstGeom prst="rect">
                           <a:avLst/>
@@ -299,7 +290,7 @@
                                 <w:sz w:val="48"/>
                                 <w:szCs w:val="52"/>
                               </w:rPr>
-                              <w:t>TOPICS</w:t>
+                              <w:t>techniques</w:t>
                             </w:r>
                           </w:p>
                         </w:txbxContent>
@@ -324,7 +315,7 @@
           </mc:Choice>
           <mc:Fallback>
             <w:pict>
-              <v:shape w14:anchorId="416FDD23" id="Text Box 17" o:spid="_x0000_s1027" type="#_x0000_t202" style="position:absolute;margin-left:.3pt;margin-top:.5pt;width:64.65pt;height:28.05pt;z-index:251662336;visibility:visible;mso-wrap-style:square;mso-width-percent:0;mso-height-percent:0;mso-wrap-distance-left:9pt;mso-wrap-distance-top:0;mso-wrap-distance-right:9pt;mso-wrap-distance-bottom:0;mso-position-horizontal:absolute;mso-position-horizontal-relative:text;mso-position-vertical:absolute;mso-position-vertical-relative:text;mso-width-percent:0;mso-height-percent:0;mso-width-relative:margin;mso-height-relative:margin;v-text-anchor:top" o:gfxdata="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" filled="f" stroked="f" strokeweight=".5pt">
+              <v:shape w14:anchorId="416FDD23" id="Text Box 17" o:spid="_x0000_s1027" type="#_x0000_t202" style="position:absolute;margin-left:.3pt;margin-top:14.65pt;width:106pt;height:28.05pt;z-index:251662336;visibility:visible;mso-wrap-style:square;mso-width-percent:0;mso-height-percent:0;mso-wrap-distance-left:9pt;mso-wrap-distance-top:0;mso-wrap-distance-right:9pt;mso-wrap-distance-bottom:0;mso-position-horizontal:absolute;mso-position-horizontal-relative:text;mso-position-vertical:absolute;mso-position-vertical-relative:text;mso-width-percent:0;mso-height-percent:0;mso-width-relative:margin;mso-height-relative:margin;v-text-anchor:top" o:gfxdata="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" filled="f" stroked="f" strokeweight=".5pt">
                 <v:textbox inset="1mm,0,0,0">
                   <w:txbxContent>
                     <w:p>
@@ -334,7 +325,7 @@
                           <w:sz w:val="48"/>
                           <w:szCs w:val="52"/>
                         </w:rPr>
-                        <w:t>TOPICS</w:t>
+                        <w:t>techniques</w:t>
                       </w:r>
                     </w:p>
                   </w:txbxContent>
@@ -344,6 +335,16 @@
           </mc:Fallback>
         </mc:AlternateContent>
       </w:r>
+    </w:p>
+    <w:p>
+      <w:pPr>
+        <w:rPr>
+          <w:rFonts w:ascii="Helvetica" w:hAnsi="Helvetica"/>
+          <w:b/>
+          <w:bCs/>
+          <w:sz w:val="24"/>
+        </w:rPr>
+      </w:pPr>
     </w:p>
     <w:p>
       <w:pPr>
@@ -968,14 +969,7 @@
           <w:rFonts w:ascii="Helvetica" w:hAnsi="Helvetica"/>
           <w:sz w:val="24"/>
         </w:rPr>
-        <w:t>Peter</w:t>
-      </w:r>
-      <w:r>
-        <w:rPr>
-          <w:rFonts w:ascii="Helvetica" w:hAnsi="Helvetica"/>
-          <w:sz w:val="24"/>
-        </w:rPr>
-        <w:t xml:space="preserve"> </w:t>
+        <w:t xml:space="preserve">Peter </w:t>
       </w:r>
       <w:proofErr w:type="spellStart"/>
       <w:r>
@@ -991,21 +985,7 @@
           <w:rFonts w:ascii="Helvetica" w:hAnsi="Helvetica"/>
           <w:sz w:val="24"/>
         </w:rPr>
-        <w:t xml:space="preserve">                             Stephanie</w:t>
-      </w:r>
-      <w:r>
-        <w:rPr>
-          <w:rFonts w:ascii="Helvetica" w:hAnsi="Helvetica"/>
-          <w:sz w:val="24"/>
-        </w:rPr>
-        <w:t xml:space="preserve"> </w:t>
-      </w:r>
-      <w:r>
-        <w:rPr>
-          <w:rFonts w:ascii="Helvetica" w:hAnsi="Helvetica"/>
-          <w:sz w:val="24"/>
-        </w:rPr>
-        <w:t>Vlachos</w:t>
+        <w:t xml:space="preserve">                             Stephanie Vlachos</w:t>
       </w:r>
     </w:p>
     <w:p>

</xml_diff>